<commit_message>
cambio de titulo del archivo de word
</commit_message>
<xml_diff>
--- a/TRABAJO PRÁCTICO NRO 3 WORD.docx
+++ b/TRABAJO PRÁCTICO NRO 3 WORD.docx
@@ -10,13 +10,15 @@
       <w:r>
         <w:t>TRABAJO PRÁCTICO NRO 3</w:t>
       </w:r>
-    </w:p>
-    <w:p>
-      <w:r>
-        <w:t>TEXTO ALEATORIO</w:t>
-      </w:r>
-      <w:r>
-        <w:t xml:space="preserve"> 1</w:t>
+      <w:bookmarkStart w:id="0" w:name="_GoBack"/>
+      <w:bookmarkEnd w:id="0"/>
+    </w:p>
+    <w:p>
+      <w:r>
+        <w:t xml:space="preserve">TEXTO </w:t>
+      </w:r>
+      <w:r>
+        <w:t xml:space="preserve">CAMBIO GIT </w:t>
       </w:r>
     </w:p>
     <w:p>
@@ -66,10 +68,7 @@
         <w:t xml:space="preserve"> para ayudarle a demostrar el punto. Cuando haga clic en Vídeo en línea, puede pegar el código para insertar del vídeo que desea agregar. También puede escribir una palabra clave para buscar en línea el vídeo que mejor se adapte a su documento.</w:t>
       </w:r>
     </w:p>
-    <w:p>
-      <w:bookmarkStart w:id="0" w:name="_GoBack"/>
-      <w:bookmarkEnd w:id="0"/>
-    </w:p>
+    <w:p/>
     <w:p>
       <w:r>
         <w:br w:type="page"/>
@@ -289,6 +288,7 @@
         <w:docPartUnique/>
       </w:docPartObj>
     </w:sdtPr>
+    <w:sdtEndPr/>
     <w:sdtContent>
       <w:p>
         <w:pPr>

</xml_diff>